<commit_message>
slow make over of Chat GPT insights on data analysis. FC 1 & 2 updates good
</commit_message>
<xml_diff>
--- a/air_handling_unit/final_report/MZVAV_1_fc1_report.docx
+++ b/air_handling_unit/final_report/MZVAV_1_fc1_report.docx
@@ -12,6 +12,10 @@
     </w:p>
     <w:p>
       <w:r>
+        <w:rPr>
+          <w:b/>
+          <w:sz w:val="28"/>
+        </w:rPr>
         <w:t>Duct static pressure too low with fan at full speed.</w:t>
       </w:r>
     </w:p>
@@ -188,7 +192,7 @@
         <w:pStyle w:val="ListBullet"/>
       </w:pPr>
       <w:r>
-        <w:t>No faults were found in this given dataset for the equation defined by ASHRAE.</w:t>
+        <w:t>No faults were found in this given dataset.</w:t>
       </w:r>
     </w:p>
     <w:p>
@@ -322,7 +326,7 @@
         <w:rPr>
           <w:rStyle w:val="Emphasis"/>
         </w:rPr>
-        <w:t>Report generated: Tue Jun 20 15:06:46 2023</w:t>
+        <w:t>Report generated: Wed Jun 21 13:59:51 2023</w:t>
       </w:r>
     </w:p>
     <w:sectPr>

</xml_diff>